<commit_message>
updated the behavioral competencies
</commit_message>
<xml_diff>
--- a/Behavioral Competencies/DEI/Behavior AI workshop outline.docx
+++ b/Behavioral Competencies/DEI/Behavior AI workshop outline.docx
@@ -26,7 +26,6 @@
         </w:rPr>
         <w:t>Group Discussions</w:t>
       </w:r>
-      <w:proofErr w:type="gramStart"/>
       <w:r>
         <w:rPr>
           <w:b/>
@@ -34,7 +33,7 @@
           <w:sz w:val="32"/>
           <w:szCs w:val="32"/>
         </w:rPr>
-        <w:t>-</w:t>
+        <w:t xml:space="preserve"> </w:t>
       </w:r>
       <w:r>
         <w:rPr>
@@ -43,7 +42,7 @@
           <w:sz w:val="32"/>
           <w:szCs w:val="32"/>
         </w:rPr>
-        <w:t xml:space="preserve">  </w:t>
+        <w:t>-</w:t>
       </w:r>
       <w:r>
         <w:rPr>
@@ -52,9 +51,8 @@
           <w:sz w:val="32"/>
           <w:szCs w:val="32"/>
         </w:rPr>
-        <w:t>Read</w:t>
-      </w:r>
-      <w:proofErr w:type="gramEnd"/>
+        <w:t xml:space="preserve"> </w:t>
+      </w:r>
       <w:r>
         <w:rPr>
           <w:b/>
@@ -62,7 +60,7 @@
           <w:sz w:val="32"/>
           <w:szCs w:val="32"/>
         </w:rPr>
-        <w:t xml:space="preserve"> this article first:</w:t>
+        <w:t>Read this article first:</w:t>
       </w:r>
       <w:r>
         <w:rPr>

</xml_diff>